<commit_message>
Update on Simulation Results for varying probabilities of random non-response
</commit_message>
<xml_diff>
--- a/Two_Stage_Cluster_Sampling.docx
+++ b/Two_Stage_Cluster_Sampling.docx
@@ -68,7 +68,7 @@
         <w:t xml:space="preserve">2024-03-17</w:t>
       </w:r>
     </w:p>
-    <w:bookmarkStart w:id="24" w:name="simulation-results"/>
+    <w:bookmarkStart w:id="25" w:name="simulation-results"/>
     <w:p>
       <w:pPr>
         <w:pStyle w:val="Heading2"/>
@@ -1302,23 +1302,17 @@
     <w:tbl>
       <w:tblPr>
         <w:tblStyle w:val="Table"/>
-        <w:tblW w:type="pct" w:w="5000"/>
+        <w:tblW w:type="auto" w:w="0"/>
         <w:tblLook w:firstRow="1" w:lastRow="0" w:firstColumn="0" w:lastColumn="0" w:noHBand="0" w:noVBand="0" w:val="0020"/>
         <w:jc w:val="start"/>
       </w:tblPr>
       <w:tblGrid>
-        <w:gridCol w:w="460"/>
-        <w:gridCol w:w="460"/>
-        <w:gridCol w:w="460"/>
-        <w:gridCol w:w="460"/>
-        <w:gridCol w:w="460"/>
-        <w:gridCol w:w="460"/>
-        <w:gridCol w:w="460"/>
-        <w:gridCol w:w="460"/>
-        <w:gridCol w:w="736"/>
-        <w:gridCol w:w="1197"/>
-        <w:gridCol w:w="1013"/>
-        <w:gridCol w:w="1289"/>
+        <w:gridCol w:w="1320"/>
+        <w:gridCol w:w="1320"/>
+        <w:gridCol w:w="1320"/>
+        <w:gridCol w:w="1320"/>
+        <w:gridCol w:w="1320"/>
+        <w:gridCol w:w="1320"/>
       </w:tblGrid>
       <w:tr>
         <w:trPr>
@@ -1396,78 +1390,6 @@
             </w:r>
           </w:p>
         </w:tc>
-        <w:tc>
-          <w:tcPr/>
-          <w:p>
-            <w:pPr>
-              <w:pStyle w:val="Compact"/>
-              <w:jc w:val="center"/>
-            </w:pPr>
-            <w:r>
-              <w:t xml:space="preserve">p4</w:t>
-            </w:r>
-          </w:p>
-        </w:tc>
-        <w:tc>
-          <w:tcPr/>
-          <w:p>
-            <w:pPr>
-              <w:pStyle w:val="Compact"/>
-              <w:jc w:val="center"/>
-            </w:pPr>
-            <w:r>
-              <w:t xml:space="preserve">q4</w:t>
-            </w:r>
-          </w:p>
-        </w:tc>
-        <w:tc>
-          <w:tcPr/>
-          <w:p>
-            <w:pPr>
-              <w:pStyle w:val="Compact"/>
-              <w:jc w:val="center"/>
-            </w:pPr>
-            <w:r>
-              <w:t xml:space="preserve">PRE_Maji</w:t>
-            </w:r>
-          </w:p>
-        </w:tc>
-        <w:tc>
-          <w:tcPr/>
-          <w:p>
-            <w:pPr>
-              <w:pStyle w:val="Compact"/>
-              <w:jc w:val="center"/>
-            </w:pPr>
-            <w:r>
-              <w:t xml:space="preserve">PRE_Ibrahim</w:t>
-            </w:r>
-          </w:p>
-        </w:tc>
-        <w:tc>
-          <w:tcPr/>
-          <w:p>
-            <w:pPr>
-              <w:pStyle w:val="Compact"/>
-              <w:jc w:val="center"/>
-            </w:pPr>
-            <w:r>
-              <w:t xml:space="preserve">LOSS_Maji</w:t>
-            </w:r>
-          </w:p>
-        </w:tc>
-        <w:tc>
-          <w:tcPr/>
-          <w:p>
-            <w:pPr>
-              <w:pStyle w:val="Compact"/>
-              <w:jc w:val="center"/>
-            </w:pPr>
-            <w:r>
-              <w:t xml:space="preserve">LOSS_Ibrahim</w:t>
-            </w:r>
-          </w:p>
-        </w:tc>
       </w:tr>
       <w:tr>
         <w:tc>
@@ -1542,78 +1464,6 @@
             </w:r>
           </w:p>
         </w:tc>
-        <w:tc>
-          <w:tcPr/>
-          <w:p>
-            <w:pPr>
-              <w:pStyle w:val="Compact"/>
-              <w:jc w:val="center"/>
-            </w:pPr>
-            <w:r>
-              <w:t xml:space="preserve">0.1</w:t>
-            </w:r>
-          </w:p>
-        </w:tc>
-        <w:tc>
-          <w:tcPr/>
-          <w:p>
-            <w:pPr>
-              <w:pStyle w:val="Compact"/>
-              <w:jc w:val="center"/>
-            </w:pPr>
-            <w:r>
-              <w:t xml:space="preserve">0.9</w:t>
-            </w:r>
-          </w:p>
-        </w:tc>
-        <w:tc>
-          <w:tcPr/>
-          <w:p>
-            <w:pPr>
-              <w:pStyle w:val="Compact"/>
-              <w:jc w:val="center"/>
-            </w:pPr>
-            <w:r>
-              <w:t xml:space="preserve">278.6145</w:t>
-            </w:r>
-          </w:p>
-        </w:tc>
-        <w:tc>
-          <w:tcPr/>
-          <w:p>
-            <w:pPr>
-              <w:pStyle w:val="Compact"/>
-              <w:jc w:val="center"/>
-            </w:pPr>
-            <w:r>
-              <w:t xml:space="preserve">254.9173</w:t>
-            </w:r>
-          </w:p>
-        </w:tc>
-        <w:tc>
-          <w:tcPr/>
-          <w:p>
-            <w:pPr>
-              <w:pStyle w:val="Compact"/>
-              <w:jc w:val="center"/>
-            </w:pPr>
-            <w:r>
-              <w:t xml:space="preserve">-178.6145</w:t>
-            </w:r>
-          </w:p>
-        </w:tc>
-        <w:tc>
-          <w:tcPr/>
-          <w:p>
-            <w:pPr>
-              <w:pStyle w:val="Compact"/>
-              <w:jc w:val="center"/>
-            </w:pPr>
-            <w:r>
-              <w:t xml:space="preserve">-154.9173</w:t>
-            </w:r>
-          </w:p>
-        </w:tc>
       </w:tr>
       <w:tr>
         <w:tc>
@@ -1688,78 +1538,6 @@
             </w:r>
           </w:p>
         </w:tc>
-        <w:tc>
-          <w:tcPr/>
-          <w:p>
-            <w:pPr>
-              <w:pStyle w:val="Compact"/>
-              <w:jc w:val="center"/>
-            </w:pPr>
-            <w:r>
-              <w:t xml:space="preserve">0.05</w:t>
-            </w:r>
-          </w:p>
-        </w:tc>
-        <w:tc>
-          <w:tcPr/>
-          <w:p>
-            <w:pPr>
-              <w:pStyle w:val="Compact"/>
-              <w:jc w:val="center"/>
-            </w:pPr>
-            <w:r>
-              <w:t xml:space="preserve">0.95</w:t>
-            </w:r>
-          </w:p>
-        </w:tc>
-        <w:tc>
-          <w:tcPr/>
-          <w:p>
-            <w:pPr>
-              <w:pStyle w:val="Compact"/>
-              <w:jc w:val="center"/>
-            </w:pPr>
-            <w:r>
-              <w:t xml:space="preserve">278.7064</w:t>
-            </w:r>
-          </w:p>
-        </w:tc>
-        <w:tc>
-          <w:tcPr/>
-          <w:p>
-            <w:pPr>
-              <w:pStyle w:val="Compact"/>
-              <w:jc w:val="center"/>
-            </w:pPr>
-            <w:r>
-              <w:t xml:space="preserve">255.0313</w:t>
-            </w:r>
-          </w:p>
-        </w:tc>
-        <w:tc>
-          <w:tcPr/>
-          <w:p>
-            <w:pPr>
-              <w:pStyle w:val="Compact"/>
-              <w:jc w:val="center"/>
-            </w:pPr>
-            <w:r>
-              <w:t xml:space="preserve">-178.7064</w:t>
-            </w:r>
-          </w:p>
-        </w:tc>
-        <w:tc>
-          <w:tcPr/>
-          <w:p>
-            <w:pPr>
-              <w:pStyle w:val="Compact"/>
-              <w:jc w:val="center"/>
-            </w:pPr>
-            <w:r>
-              <w:t xml:space="preserve">-155.0313</w:t>
-            </w:r>
-          </w:p>
-        </w:tc>
       </w:tr>
       <w:tr>
         <w:tc>
@@ -1834,78 +1612,6 @@
             </w:r>
           </w:p>
         </w:tc>
-        <w:tc>
-          <w:tcPr/>
-          <w:p>
-            <w:pPr>
-              <w:pStyle w:val="Compact"/>
-              <w:jc w:val="center"/>
-            </w:pPr>
-            <w:r>
-              <w:t xml:space="preserve">0.1</w:t>
-            </w:r>
-          </w:p>
-        </w:tc>
-        <w:tc>
-          <w:tcPr/>
-          <w:p>
-            <w:pPr>
-              <w:pStyle w:val="Compact"/>
-              <w:jc w:val="center"/>
-            </w:pPr>
-            <w:r>
-              <w:t xml:space="preserve">0.9</w:t>
-            </w:r>
-          </w:p>
-        </w:tc>
-        <w:tc>
-          <w:tcPr/>
-          <w:p>
-            <w:pPr>
-              <w:pStyle w:val="Compact"/>
-              <w:jc w:val="center"/>
-            </w:pPr>
-            <w:r>
-              <w:t xml:space="preserve">276.8989</w:t>
-            </w:r>
-          </w:p>
-        </w:tc>
-        <w:tc>
-          <w:tcPr/>
-          <w:p>
-            <w:pPr>
-              <w:pStyle w:val="Compact"/>
-              <w:jc w:val="center"/>
-            </w:pPr>
-            <w:r>
-              <w:t xml:space="preserve">254.4278</w:t>
-            </w:r>
-          </w:p>
-        </w:tc>
-        <w:tc>
-          <w:tcPr/>
-          <w:p>
-            <w:pPr>
-              <w:pStyle w:val="Compact"/>
-              <w:jc w:val="center"/>
-            </w:pPr>
-            <w:r>
-              <w:t xml:space="preserve">-176.8989</w:t>
-            </w:r>
-          </w:p>
-        </w:tc>
-        <w:tc>
-          <w:tcPr/>
-          <w:p>
-            <w:pPr>
-              <w:pStyle w:val="Compact"/>
-              <w:jc w:val="center"/>
-            </w:pPr>
-            <w:r>
-              <w:t xml:space="preserve">-154.4278</w:t>
-            </w:r>
-          </w:p>
-        </w:tc>
       </w:tr>
       <w:tr>
         <w:tc>
@@ -1980,78 +1686,6 @@
             </w:r>
           </w:p>
         </w:tc>
-        <w:tc>
-          <w:tcPr/>
-          <w:p>
-            <w:pPr>
-              <w:pStyle w:val="Compact"/>
-              <w:jc w:val="center"/>
-            </w:pPr>
-            <w:r>
-              <w:t xml:space="preserve">0.05</w:t>
-            </w:r>
-          </w:p>
-        </w:tc>
-        <w:tc>
-          <w:tcPr/>
-          <w:p>
-            <w:pPr>
-              <w:pStyle w:val="Compact"/>
-              <w:jc w:val="center"/>
-            </w:pPr>
-            <w:r>
-              <w:t xml:space="preserve">0.95</w:t>
-            </w:r>
-          </w:p>
-        </w:tc>
-        <w:tc>
-          <w:tcPr/>
-          <w:p>
-            <w:pPr>
-              <w:pStyle w:val="Compact"/>
-              <w:jc w:val="center"/>
-            </w:pPr>
-            <w:r>
-              <w:t xml:space="preserve">275.0897</w:t>
-            </w:r>
-          </w:p>
-        </w:tc>
-        <w:tc>
-          <w:tcPr/>
-          <w:p>
-            <w:pPr>
-              <w:pStyle w:val="Compact"/>
-              <w:jc w:val="center"/>
-            </w:pPr>
-            <w:r>
-              <w:t xml:space="preserve">254.0803</w:t>
-            </w:r>
-          </w:p>
-        </w:tc>
-        <w:tc>
-          <w:tcPr/>
-          <w:p>
-            <w:pPr>
-              <w:pStyle w:val="Compact"/>
-              <w:jc w:val="center"/>
-            </w:pPr>
-            <w:r>
-              <w:t xml:space="preserve">-175.0897</w:t>
-            </w:r>
-          </w:p>
-        </w:tc>
-        <w:tc>
-          <w:tcPr/>
-          <w:p>
-            <w:pPr>
-              <w:pStyle w:val="Compact"/>
-              <w:jc w:val="center"/>
-            </w:pPr>
-            <w:r>
-              <w:t xml:space="preserve">-154.0803</w:t>
-            </w:r>
-          </w:p>
-        </w:tc>
       </w:tr>
       <w:tr>
         <w:tc>
@@ -2126,82 +1760,639 @@
             </w:r>
           </w:p>
         </w:tc>
-        <w:tc>
-          <w:tcPr/>
-          <w:p>
-            <w:pPr>
-              <w:pStyle w:val="Compact"/>
-              <w:jc w:val="center"/>
-            </w:pPr>
-            <w:r>
-              <w:t xml:space="preserve">0.05</w:t>
-            </w:r>
-          </w:p>
-        </w:tc>
-        <w:tc>
-          <w:tcPr/>
-          <w:p>
-            <w:pPr>
-              <w:pStyle w:val="Compact"/>
-              <w:jc w:val="center"/>
-            </w:pPr>
-            <w:r>
-              <w:t xml:space="preserve">0.95</w:t>
-            </w:r>
-          </w:p>
-        </w:tc>
-        <w:tc>
-          <w:tcPr/>
-          <w:p>
-            <w:pPr>
-              <w:pStyle w:val="Compact"/>
-              <w:jc w:val="center"/>
-            </w:pPr>
-            <w:r>
-              <w:t xml:space="preserve">274.8001</w:t>
-            </w:r>
-          </w:p>
-        </w:tc>
-        <w:tc>
-          <w:tcPr/>
-          <w:p>
-            <w:pPr>
-              <w:pStyle w:val="Compact"/>
-              <w:jc w:val="center"/>
-            </w:pPr>
-            <w:r>
-              <w:t xml:space="preserve">253.6213</w:t>
-            </w:r>
-          </w:p>
-        </w:tc>
-        <w:tc>
-          <w:tcPr/>
-          <w:p>
-            <w:pPr>
-              <w:pStyle w:val="Compact"/>
-              <w:jc w:val="center"/>
-            </w:pPr>
-            <w:r>
-              <w:t xml:space="preserve">-174.8001</w:t>
-            </w:r>
-          </w:p>
-        </w:tc>
-        <w:tc>
-          <w:tcPr/>
-          <w:p>
-            <w:pPr>
-              <w:pStyle w:val="Compact"/>
-              <w:jc w:val="center"/>
-            </w:pPr>
-            <w:r>
-              <w:t xml:space="preserve">-153.6213</w:t>
+      </w:tr>
+      <w:tr>
+        <w:tc>
+          <w:tcPr/>
+          <w:p>
+            <w:pPr>
+              <w:pStyle w:val="Compact"/>
+              <w:jc w:val="center"/>
+            </w:pPr>
+            <w:r>
+              <w:t xml:space="preserve">0.1</w:t>
+            </w:r>
+          </w:p>
+        </w:tc>
+        <w:tc>
+          <w:tcPr/>
+          <w:p>
+            <w:pPr>
+              <w:pStyle w:val="Compact"/>
+              <w:jc w:val="center"/>
+            </w:pPr>
+            <w:r>
+              <w:t xml:space="preserve">0.9</w:t>
+            </w:r>
+          </w:p>
+        </w:tc>
+        <w:tc>
+          <w:tcPr/>
+          <w:p>
+            <w:pPr>
+              <w:pStyle w:val="Compact"/>
+              <w:jc w:val="center"/>
+            </w:pPr>
+            <w:r>
+              <w:t xml:space="preserve">0.1</w:t>
+            </w:r>
+          </w:p>
+        </w:tc>
+        <w:tc>
+          <w:tcPr/>
+          <w:p>
+            <w:pPr>
+              <w:pStyle w:val="Compact"/>
+              <w:jc w:val="center"/>
+            </w:pPr>
+            <w:r>
+              <w:t xml:space="preserve">0.9</w:t>
+            </w:r>
+          </w:p>
+        </w:tc>
+        <w:tc>
+          <w:tcPr/>
+          <w:p>
+            <w:pPr>
+              <w:pStyle w:val="Compact"/>
+              <w:jc w:val="center"/>
+            </w:pPr>
+            <w:r>
+              <w:t xml:space="preserve">0.1</w:t>
+            </w:r>
+          </w:p>
+        </w:tc>
+        <w:tc>
+          <w:tcPr/>
+          <w:p>
+            <w:pPr>
+              <w:pStyle w:val="Compact"/>
+              <w:jc w:val="center"/>
+            </w:pPr>
+            <w:r>
+              <w:t xml:space="preserve">0.9</w:t>
             </w:r>
           </w:p>
         </w:tc>
       </w:tr>
     </w:tbl>
     <w:bookmarkEnd w:id="23"/>
+    <w:bookmarkStart w:id="24" w:name="X6c24d48a2f36061b2261eb03a77f5529349968a"/>
+    <w:p>
+      <w:pPr>
+        <w:pStyle w:val="Heading3"/>
+      </w:pPr>
+      <w:r>
+        <w:t xml:space="preserve">Table 5. Artificial Population study (when r is varying)</w:t>
+      </w:r>
+    </w:p>
+    <w:p>
+      <w:pPr>
+        <w:pStyle w:val="FirstParagraph"/>
+      </w:pPr>
+      <w:r>
+        <w:t xml:space="preserve">Case B, Procedure I (N = 10, M = 10, n’ = 7, n = 4, m = 7)</w:t>
+      </w:r>
+    </w:p>
+    <w:tbl>
+      <w:tblPr>
+        <w:tblStyle w:val="Table"/>
+        <w:tblW w:type="auto" w:w="0"/>
+        <w:tblLook w:firstRow="1" w:lastRow="0" w:firstColumn="0" w:lastColumn="0" w:noHBand="0" w:noVBand="0" w:val="0020"/>
+        <w:jc w:val="start"/>
+      </w:tblPr>
+      <w:tblGrid>
+        <w:gridCol w:w="1320"/>
+        <w:gridCol w:w="1320"/>
+        <w:gridCol w:w="1320"/>
+        <w:gridCol w:w="1320"/>
+        <w:gridCol w:w="1320"/>
+        <w:gridCol w:w="1320"/>
+      </w:tblGrid>
+      <w:tr>
+        <w:trPr>
+          <w:tblHeader w:val="true"/>
+        </w:trPr>
+        <w:tc>
+          <w:tcPr/>
+          <w:p>
+            <w:pPr>
+              <w:pStyle w:val="Compact"/>
+              <w:jc w:val="center"/>
+            </w:pPr>
+            <w:r>
+              <w:t xml:space="preserve">p1</w:t>
+            </w:r>
+          </w:p>
+        </w:tc>
+        <w:tc>
+          <w:tcPr/>
+          <w:p>
+            <w:pPr>
+              <w:pStyle w:val="Compact"/>
+              <w:jc w:val="center"/>
+            </w:pPr>
+            <w:r>
+              <w:t xml:space="preserve">q1</w:t>
+            </w:r>
+          </w:p>
+        </w:tc>
+        <w:tc>
+          <w:tcPr/>
+          <w:p>
+            <w:pPr>
+              <w:pStyle w:val="Compact"/>
+              <w:jc w:val="center"/>
+            </w:pPr>
+            <w:r>
+              <w:t xml:space="preserve">p2</w:t>
+            </w:r>
+          </w:p>
+        </w:tc>
+        <w:tc>
+          <w:tcPr/>
+          <w:p>
+            <w:pPr>
+              <w:pStyle w:val="Compact"/>
+              <w:jc w:val="center"/>
+            </w:pPr>
+            <w:r>
+              <w:t xml:space="preserve">q2</w:t>
+            </w:r>
+          </w:p>
+        </w:tc>
+        <w:tc>
+          <w:tcPr/>
+          <w:p>
+            <w:pPr>
+              <w:pStyle w:val="Compact"/>
+              <w:jc w:val="center"/>
+            </w:pPr>
+            <w:r>
+              <w:t xml:space="preserve">p3</w:t>
+            </w:r>
+          </w:p>
+        </w:tc>
+        <w:tc>
+          <w:tcPr/>
+          <w:p>
+            <w:pPr>
+              <w:pStyle w:val="Compact"/>
+              <w:jc w:val="center"/>
+            </w:pPr>
+            <w:r>
+              <w:t xml:space="preserve">q3</w:t>
+            </w:r>
+          </w:p>
+        </w:tc>
+      </w:tr>
+      <w:tr>
+        <w:tc>
+          <w:tcPr/>
+          <w:p>
+            <w:pPr>
+              <w:pStyle w:val="Compact"/>
+              <w:jc w:val="center"/>
+            </w:pPr>
+            <w:r>
+              <w:t xml:space="preserve">0.05</w:t>
+            </w:r>
+          </w:p>
+        </w:tc>
+        <w:tc>
+          <w:tcPr/>
+          <w:p>
+            <w:pPr>
+              <w:pStyle w:val="Compact"/>
+              <w:jc w:val="center"/>
+            </w:pPr>
+            <w:r>
+              <w:t xml:space="preserve">0.95</w:t>
+            </w:r>
+          </w:p>
+        </w:tc>
+        <w:tc>
+          <w:tcPr/>
+          <w:p>
+            <w:pPr>
+              <w:pStyle w:val="Compact"/>
+              <w:jc w:val="center"/>
+            </w:pPr>
+            <w:r>
+              <w:t xml:space="preserve">0.05</w:t>
+            </w:r>
+          </w:p>
+        </w:tc>
+        <w:tc>
+          <w:tcPr/>
+          <w:p>
+            <w:pPr>
+              <w:pStyle w:val="Compact"/>
+              <w:jc w:val="center"/>
+            </w:pPr>
+            <w:r>
+              <w:t xml:space="preserve">0.95</w:t>
+            </w:r>
+          </w:p>
+        </w:tc>
+        <w:tc>
+          <w:tcPr/>
+          <w:p>
+            <w:pPr>
+              <w:pStyle w:val="Compact"/>
+              <w:jc w:val="center"/>
+            </w:pPr>
+            <w:r>
+              <w:t xml:space="preserve">0.05</w:t>
+            </w:r>
+          </w:p>
+        </w:tc>
+        <w:tc>
+          <w:tcPr/>
+          <w:p>
+            <w:pPr>
+              <w:pStyle w:val="Compact"/>
+              <w:jc w:val="center"/>
+            </w:pPr>
+            <w:r>
+              <w:t xml:space="preserve">0.95</w:t>
+            </w:r>
+          </w:p>
+        </w:tc>
+      </w:tr>
+      <w:tr>
+        <w:tc>
+          <w:tcPr/>
+          <w:p>
+            <w:pPr>
+              <w:pStyle w:val="Compact"/>
+              <w:jc w:val="center"/>
+            </w:pPr>
+            <w:r>
+              <w:t xml:space="preserve">0.05</w:t>
+            </w:r>
+          </w:p>
+        </w:tc>
+        <w:tc>
+          <w:tcPr/>
+          <w:p>
+            <w:pPr>
+              <w:pStyle w:val="Compact"/>
+              <w:jc w:val="center"/>
+            </w:pPr>
+            <w:r>
+              <w:t xml:space="preserve">0.95</w:t>
+            </w:r>
+          </w:p>
+        </w:tc>
+        <w:tc>
+          <w:tcPr/>
+          <w:p>
+            <w:pPr>
+              <w:pStyle w:val="Compact"/>
+              <w:jc w:val="center"/>
+            </w:pPr>
+            <w:r>
+              <w:t xml:space="preserve">0.05</w:t>
+            </w:r>
+          </w:p>
+        </w:tc>
+        <w:tc>
+          <w:tcPr/>
+          <w:p>
+            <w:pPr>
+              <w:pStyle w:val="Compact"/>
+              <w:jc w:val="center"/>
+            </w:pPr>
+            <w:r>
+              <w:t xml:space="preserve">0.95</w:t>
+            </w:r>
+          </w:p>
+        </w:tc>
+        <w:tc>
+          <w:tcPr/>
+          <w:p>
+            <w:pPr>
+              <w:pStyle w:val="Compact"/>
+              <w:jc w:val="center"/>
+            </w:pPr>
+            <w:r>
+              <w:t xml:space="preserve">0.1</w:t>
+            </w:r>
+          </w:p>
+        </w:tc>
+        <w:tc>
+          <w:tcPr/>
+          <w:p>
+            <w:pPr>
+              <w:pStyle w:val="Compact"/>
+              <w:jc w:val="center"/>
+            </w:pPr>
+            <w:r>
+              <w:t xml:space="preserve">0.9</w:t>
+            </w:r>
+          </w:p>
+        </w:tc>
+      </w:tr>
+      <w:tr>
+        <w:tc>
+          <w:tcPr/>
+          <w:p>
+            <w:pPr>
+              <w:pStyle w:val="Compact"/>
+              <w:jc w:val="center"/>
+            </w:pPr>
+            <w:r>
+              <w:t xml:space="preserve">0.05</w:t>
+            </w:r>
+          </w:p>
+        </w:tc>
+        <w:tc>
+          <w:tcPr/>
+          <w:p>
+            <w:pPr>
+              <w:pStyle w:val="Compact"/>
+              <w:jc w:val="center"/>
+            </w:pPr>
+            <w:r>
+              <w:t xml:space="preserve">0.95</w:t>
+            </w:r>
+          </w:p>
+        </w:tc>
+        <w:tc>
+          <w:tcPr/>
+          <w:p>
+            <w:pPr>
+              <w:pStyle w:val="Compact"/>
+              <w:jc w:val="center"/>
+            </w:pPr>
+            <w:r>
+              <w:t xml:space="preserve">0.05</w:t>
+            </w:r>
+          </w:p>
+        </w:tc>
+        <w:tc>
+          <w:tcPr/>
+          <w:p>
+            <w:pPr>
+              <w:pStyle w:val="Compact"/>
+              <w:jc w:val="center"/>
+            </w:pPr>
+            <w:r>
+              <w:t xml:space="preserve">0.95</w:t>
+            </w:r>
+          </w:p>
+        </w:tc>
+        <w:tc>
+          <w:tcPr/>
+          <w:p>
+            <w:pPr>
+              <w:pStyle w:val="Compact"/>
+              <w:jc w:val="center"/>
+            </w:pPr>
+            <w:r>
+              <w:t xml:space="preserve">0.1</w:t>
+            </w:r>
+          </w:p>
+        </w:tc>
+        <w:tc>
+          <w:tcPr/>
+          <w:p>
+            <w:pPr>
+              <w:pStyle w:val="Compact"/>
+              <w:jc w:val="center"/>
+            </w:pPr>
+            <w:r>
+              <w:t xml:space="preserve">0.9</w:t>
+            </w:r>
+          </w:p>
+        </w:tc>
+      </w:tr>
+      <w:tr>
+        <w:tc>
+          <w:tcPr/>
+          <w:p>
+            <w:pPr>
+              <w:pStyle w:val="Compact"/>
+              <w:jc w:val="center"/>
+            </w:pPr>
+            <w:r>
+              <w:t xml:space="preserve">0.1</w:t>
+            </w:r>
+          </w:p>
+        </w:tc>
+        <w:tc>
+          <w:tcPr/>
+          <w:p>
+            <w:pPr>
+              <w:pStyle w:val="Compact"/>
+              <w:jc w:val="center"/>
+            </w:pPr>
+            <w:r>
+              <w:t xml:space="preserve">0.9</w:t>
+            </w:r>
+          </w:p>
+        </w:tc>
+        <w:tc>
+          <w:tcPr/>
+          <w:p>
+            <w:pPr>
+              <w:pStyle w:val="Compact"/>
+              <w:jc w:val="center"/>
+            </w:pPr>
+            <w:r>
+              <w:t xml:space="preserve">0.1</w:t>
+            </w:r>
+          </w:p>
+        </w:tc>
+        <w:tc>
+          <w:tcPr/>
+          <w:p>
+            <w:pPr>
+              <w:pStyle w:val="Compact"/>
+              <w:jc w:val="center"/>
+            </w:pPr>
+            <w:r>
+              <w:t xml:space="preserve">0.9</w:t>
+            </w:r>
+          </w:p>
+        </w:tc>
+        <w:tc>
+          <w:tcPr/>
+          <w:p>
+            <w:pPr>
+              <w:pStyle w:val="Compact"/>
+              <w:jc w:val="center"/>
+            </w:pPr>
+            <w:r>
+              <w:t xml:space="preserve">0.1</w:t>
+            </w:r>
+          </w:p>
+        </w:tc>
+        <w:tc>
+          <w:tcPr/>
+          <w:p>
+            <w:pPr>
+              <w:pStyle w:val="Compact"/>
+              <w:jc w:val="center"/>
+            </w:pPr>
+            <w:r>
+              <w:t xml:space="preserve">0.9</w:t>
+            </w:r>
+          </w:p>
+        </w:tc>
+      </w:tr>
+      <w:tr>
+        <w:tc>
+          <w:tcPr/>
+          <w:p>
+            <w:pPr>
+              <w:pStyle w:val="Compact"/>
+              <w:jc w:val="center"/>
+            </w:pPr>
+            <w:r>
+              <w:t xml:space="preserve">0.1</w:t>
+            </w:r>
+          </w:p>
+        </w:tc>
+        <w:tc>
+          <w:tcPr/>
+          <w:p>
+            <w:pPr>
+              <w:pStyle w:val="Compact"/>
+              <w:jc w:val="center"/>
+            </w:pPr>
+            <w:r>
+              <w:t xml:space="preserve">0.9</w:t>
+            </w:r>
+          </w:p>
+        </w:tc>
+        <w:tc>
+          <w:tcPr/>
+          <w:p>
+            <w:pPr>
+              <w:pStyle w:val="Compact"/>
+              <w:jc w:val="center"/>
+            </w:pPr>
+            <w:r>
+              <w:t xml:space="preserve">0.15</w:t>
+            </w:r>
+          </w:p>
+        </w:tc>
+        <w:tc>
+          <w:tcPr/>
+          <w:p>
+            <w:pPr>
+              <w:pStyle w:val="Compact"/>
+              <w:jc w:val="center"/>
+            </w:pPr>
+            <w:r>
+              <w:t xml:space="preserve">0.85</w:t>
+            </w:r>
+          </w:p>
+        </w:tc>
+        <w:tc>
+          <w:tcPr/>
+          <w:p>
+            <w:pPr>
+              <w:pStyle w:val="Compact"/>
+              <w:jc w:val="center"/>
+            </w:pPr>
+            <w:r>
+              <w:t xml:space="preserve">0.05</w:t>
+            </w:r>
+          </w:p>
+        </w:tc>
+        <w:tc>
+          <w:tcPr/>
+          <w:p>
+            <w:pPr>
+              <w:pStyle w:val="Compact"/>
+              <w:jc w:val="center"/>
+            </w:pPr>
+            <w:r>
+              <w:t xml:space="preserve">0.95</w:t>
+            </w:r>
+          </w:p>
+        </w:tc>
+      </w:tr>
+      <w:tr>
+        <w:tc>
+          <w:tcPr/>
+          <w:p>
+            <w:pPr>
+              <w:pStyle w:val="Compact"/>
+              <w:jc w:val="center"/>
+            </w:pPr>
+            <w:r>
+              <w:t xml:space="preserve">0.1</w:t>
+            </w:r>
+          </w:p>
+        </w:tc>
+        <w:tc>
+          <w:tcPr/>
+          <w:p>
+            <w:pPr>
+              <w:pStyle w:val="Compact"/>
+              <w:jc w:val="center"/>
+            </w:pPr>
+            <w:r>
+              <w:t xml:space="preserve">0.9</w:t>
+            </w:r>
+          </w:p>
+        </w:tc>
+        <w:tc>
+          <w:tcPr/>
+          <w:p>
+            <w:pPr>
+              <w:pStyle w:val="Compact"/>
+              <w:jc w:val="center"/>
+            </w:pPr>
+            <w:r>
+              <w:t xml:space="preserve">0.1</w:t>
+            </w:r>
+          </w:p>
+        </w:tc>
+        <w:tc>
+          <w:tcPr/>
+          <w:p>
+            <w:pPr>
+              <w:pStyle w:val="Compact"/>
+              <w:jc w:val="center"/>
+            </w:pPr>
+            <w:r>
+              <w:t xml:space="preserve">0.9</w:t>
+            </w:r>
+          </w:p>
+        </w:tc>
+        <w:tc>
+          <w:tcPr/>
+          <w:p>
+            <w:pPr>
+              <w:pStyle w:val="Compact"/>
+              <w:jc w:val="center"/>
+            </w:pPr>
+            <w:r>
+              <w:t xml:space="preserve">0.1</w:t>
+            </w:r>
+          </w:p>
+        </w:tc>
+        <w:tc>
+          <w:tcPr/>
+          <w:p>
+            <w:pPr>
+              <w:pStyle w:val="Compact"/>
+              <w:jc w:val="center"/>
+            </w:pPr>
+            <w:r>
+              <w:t xml:space="preserve">0.9</w:t>
+            </w:r>
+          </w:p>
+        </w:tc>
+      </w:tr>
+    </w:tbl>
     <w:bookmarkEnd w:id="24"/>
+    <w:bookmarkEnd w:id="25"/>
     <w:sectPr/>
   </w:body>
 </w:document>

</xml_diff>